<commit_message>
changing the index html page
</commit_message>
<xml_diff>
--- a/Files/Mohammad_Metwally_resume.docx
+++ b/Files/Mohammad_Metwally_resume.docx
@@ -2726,8 +2726,6 @@
               </w:rPr>
               <w:t>3</w:t>
             </w:r>
-            <w:bookmarkStart w:id="0" w:name="_GoBack"/>
-            <w:bookmarkEnd w:id="0"/>
             <w:r>
               <w:rPr>
                 <w:rFonts w:ascii="Calibri" w:hAnsi="Calibri"/>
@@ -5221,38 +5219,38 @@
       <w:r>
         <w:rPr>
           <w:rFonts w:ascii="Calibri" w:eastAsia="Times New Roman" w:hAnsi="Calibri"/>
-          <w:color w:val="auto"/>
-          <w:lang w:eastAsia="ar-SA"/>
-        </w:rPr>
-        <w:t xml:space="preserve">The Basic of </w:t>
-      </w:r>
-      <w:r>
-        <w:rPr>
-          <w:rFonts w:ascii="Calibri" w:eastAsia="Times New Roman" w:hAnsi="Calibri"/>
-          <w:b/>
-          <w:bCs/>
-          <w:color w:val="auto"/>
-          <w:lang w:eastAsia="ar-SA"/>
-        </w:rPr>
-        <w:t>Blockchain</w:t>
-      </w:r>
-      <w:r>
-        <w:rPr>
-          <w:rFonts w:ascii="Calibri" w:eastAsia="Times New Roman" w:hAnsi="Calibri"/>
-          <w:b/>
-          <w:bCs/>
-          <w:color w:val="auto"/>
-          <w:lang w:eastAsia="ar-SA"/>
-        </w:rPr>
-        <w:t xml:space="preserve"> </w:t>
-      </w:r>
-      <w:r>
-        <w:rPr>
-          <w:rFonts w:ascii="Calibri" w:eastAsia="Times New Roman" w:hAnsi="Calibri"/>
-          <w:color w:val="auto"/>
-          <w:lang w:eastAsia="ar-SA"/>
-        </w:rPr>
-        <w:t>completion certificate</w:t>
+          <w:b/>
+          <w:bCs/>
+          <w:color w:val="auto"/>
+          <w:lang w:eastAsia="ar-SA"/>
+        </w:rPr>
+        <w:t>UIPath</w:t>
+      </w:r>
+      <w:r>
+        <w:rPr>
+          <w:rFonts w:ascii="Calibri" w:eastAsia="Times New Roman" w:hAnsi="Calibri"/>
+          <w:color w:val="auto"/>
+          <w:lang w:eastAsia="ar-SA"/>
+        </w:rPr>
+        <w:t xml:space="preserve"> </w:t>
+      </w:r>
+      <w:r>
+        <w:rPr>
+          <w:rFonts w:ascii="Calibri" w:eastAsia="Times New Roman" w:hAnsi="Calibri"/>
+          <w:b/>
+          <w:bCs/>
+          <w:color w:val="auto"/>
+          <w:lang w:eastAsia="ar-SA"/>
+        </w:rPr>
+        <w:t>RPA</w:t>
+      </w:r>
+      <w:r>
+        <w:rPr>
+          <w:rFonts w:ascii="Calibri" w:eastAsia="Times New Roman" w:hAnsi="Calibri"/>
+          <w:color w:val="auto"/>
+          <w:lang w:eastAsia="ar-SA"/>
+        </w:rPr>
+        <w:t xml:space="preserve"> developer</w:t>
       </w:r>
     </w:p>
     <w:p>
@@ -5271,6 +5269,56 @@
       <w:r>
         <w:rPr>
           <w:rFonts w:ascii="Calibri" w:eastAsia="Times New Roman" w:hAnsi="Calibri"/>
+          <w:color w:val="auto"/>
+          <w:lang w:eastAsia="ar-SA"/>
+        </w:rPr>
+        <w:t xml:space="preserve">The Basic of </w:t>
+      </w:r>
+      <w:r>
+        <w:rPr>
+          <w:rFonts w:ascii="Calibri" w:eastAsia="Times New Roman" w:hAnsi="Calibri"/>
+          <w:b/>
+          <w:bCs/>
+          <w:color w:val="auto"/>
+          <w:lang w:eastAsia="ar-SA"/>
+        </w:rPr>
+        <w:t>Blockchain</w:t>
+      </w:r>
+      <w:r>
+        <w:rPr>
+          <w:rFonts w:ascii="Calibri" w:eastAsia="Times New Roman" w:hAnsi="Calibri"/>
+          <w:b/>
+          <w:bCs/>
+          <w:color w:val="auto"/>
+          <w:lang w:eastAsia="ar-SA"/>
+        </w:rPr>
+        <w:t xml:space="preserve"> </w:t>
+      </w:r>
+      <w:r>
+        <w:rPr>
+          <w:rFonts w:ascii="Calibri" w:eastAsia="Times New Roman" w:hAnsi="Calibri"/>
+          <w:color w:val="auto"/>
+          <w:lang w:eastAsia="ar-SA"/>
+        </w:rPr>
+        <w:t>completion certificate</w:t>
+      </w:r>
+    </w:p>
+    <w:p>
+      <w:pPr>
+        <w:numPr>
+          <w:ilvl w:val="0"/>
+          <w:numId w:val="1"/>
+        </w:numPr>
+        <w:spacing w:line="240" w:lineRule="auto"/>
+        <w:rPr>
+          <w:rFonts w:ascii="Calibri" w:eastAsia="Times New Roman" w:hAnsi="Calibri"/>
+          <w:color w:val="auto"/>
+          <w:lang w:eastAsia="ar-SA"/>
+        </w:rPr>
+      </w:pPr>
+      <w:r>
+        <w:rPr>
+          <w:rFonts w:ascii="Calibri" w:eastAsia="Times New Roman" w:hAnsi="Calibri"/>
           <w:b/>
           <w:bCs/>
           <w:color w:val="auto"/>
@@ -5284,7 +5332,17 @@
           <w:color w:val="auto"/>
           <w:lang w:eastAsia="ar-SA"/>
         </w:rPr>
-        <w:t xml:space="preserve"> Course completion (IMS 2013, Udemy 2017)</w:t>
+        <w:t xml:space="preserve"> Course completion (IMS 2013, U</w:t>
+      </w:r>
+      <w:bookmarkStart w:id="0" w:name="_GoBack"/>
+      <w:bookmarkEnd w:id="0"/>
+      <w:r>
+        <w:rPr>
+          <w:rFonts w:ascii="Calibri" w:eastAsia="Times New Roman" w:hAnsi="Calibri"/>
+          <w:color w:val="auto"/>
+          <w:lang w:eastAsia="ar-SA"/>
+        </w:rPr>
+        <w:t>demy 2017)</w:t>
       </w:r>
     </w:p>
     <w:p>
@@ -6562,6 +6620,7 @@
           <w:sz w:val="28"/>
           <w:szCs w:val="28"/>
         </w:rPr>
+        <w:lastRenderedPageBreak/>
         <w:t xml:space="preserve">     </w:t>
       </w:r>
       <w:r>
@@ -6787,7 +6846,6 @@
           <w:sz w:val="24"/>
           <w:szCs w:val="24"/>
         </w:rPr>
-        <w:lastRenderedPageBreak/>
         <w:t>Role:</w:t>
       </w:r>
       <w:r>
@@ -8458,6 +8516,7 @@
           <w:sz w:val="28"/>
           <w:szCs w:val="28"/>
         </w:rPr>
+        <w:lastRenderedPageBreak/>
         <w:t>Trianz</w:t>
       </w:r>
       <w:r>
@@ -8774,7 +8833,6 @@
           <w:sz w:val="24"/>
           <w:szCs w:val="24"/>
         </w:rPr>
-        <w:lastRenderedPageBreak/>
         <w:t>Responsibility:</w:t>
       </w:r>
     </w:p>
@@ -10737,6 +10795,7 @@
           <w:sz w:val="24"/>
           <w:szCs w:val="24"/>
         </w:rPr>
+        <w:lastRenderedPageBreak/>
         <w:t>OmanTel</w:t>
       </w:r>
       <w:r>
@@ -10878,7 +10937,6 @@
           <w:u w:val="single"/>
           <w:lang w:eastAsia="ar-SA"/>
         </w:rPr>
-        <w:lastRenderedPageBreak/>
         <w:t>My role</w:t>
       </w:r>
       <w:r>
@@ -12287,6 +12345,7 @@
           <w:color w:val="auto"/>
           <w:lang w:eastAsia="ar-SA"/>
         </w:rPr>
+        <w:lastRenderedPageBreak/>
         <w:t xml:space="preserve"> Manage technical life cycle of all the Mobile internet telecom service from design &amp; architecture - development - UAT </w:t>
       </w:r>
       <w:r>
@@ -12442,7 +12501,6 @@
           <w:color w:val="auto"/>
           <w:lang w:eastAsia="ar-SA"/>
         </w:rPr>
-        <w:lastRenderedPageBreak/>
         <w:t xml:space="preserve">an ECM </w:t>
       </w:r>
       <w:r>
@@ -14627,6 +14685,7 @@
           <w:sz w:val="28"/>
           <w:szCs w:val="28"/>
         </w:rPr>
+        <w:lastRenderedPageBreak/>
         <w:t xml:space="preserve">ISource Global </w:t>
       </w:r>
       <w:r>
@@ -14923,7 +14982,6 @@
           <w:color w:val="auto"/>
           <w:lang w:eastAsia="ar-SA"/>
         </w:rPr>
-        <w:lastRenderedPageBreak/>
         <w:t>P&amp;G training system</w:t>
       </w:r>
     </w:p>
@@ -17336,7 +17394,7 @@
 </file>
 
 <file path=customXml/itemProps1.xml><?xml version="1.0" encoding="utf-8"?>
-<ds:datastoreItem xmlns:ds="http://schemas.openxmlformats.org/officeDocument/2006/customXml" ds:itemID="{4AD1F2CA-A17B-4DC0-B7DE-94A90701D296}">
+<ds:datastoreItem xmlns:ds="http://schemas.openxmlformats.org/officeDocument/2006/customXml" ds:itemID="{A1CBA983-693D-4DFB-8D6B-300C0755D3F1}">
   <ds:schemaRefs>
     <ds:schemaRef ds:uri="http://schemas.openxmlformats.org/officeDocument/2006/bibliography"/>
   </ds:schemaRefs>

</xml_diff>